<commit_message>
BUG Correcao de erro valor em int para valor em double e converter valor com vírgula para double
</commit_message>
<xml_diff>
--- a/Relatorio atividade 2.docx
+++ b/Relatorio atividade 2.docx
@@ -78,6 +78,133 @@
                     <a:xfrm>
                       <a:off x="0" y="0"/>
                       <a:ext cx="5400040" cy="2792095"/>
+                    </a:xfrm>
+                    <a:prstGeom prst="rect">
+                      <a:avLst/>
+                    </a:prstGeom>
+                  </pic:spPr>
+                </pic:pic>
+              </a:graphicData>
+            </a:graphic>
+          </wp:inline>
+        </w:drawing>
+      </w:r>
+    </w:p>
+    <w:p>
+      <w:r>
+        <w:lastRenderedPageBreak/>
+        <w:drawing>
+          <wp:inline distT="0" distB="0" distL="0" distR="0" wp14:anchorId="71CFDF78" wp14:editId="28AF0E95">
+            <wp:extent cx="5400040" cy="4013835"/>
+            <wp:effectExtent l="0" t="0" r="0" b="5715"/>
+            <wp:docPr id="1498726613" name="Imagem 1" descr="Uma imagem com texto, captura de ecrã&#10;&#10;Os conteúdos gerados por IA podem estar incorretos."/>
+            <wp:cNvGraphicFramePr>
+              <a:graphicFrameLocks xmlns:a="http://schemas.openxmlformats.org/drawingml/2006/main" noChangeAspect="1"/>
+            </wp:cNvGraphicFramePr>
+            <a:graphic xmlns:a="http://schemas.openxmlformats.org/drawingml/2006/main">
+              <a:graphicData uri="http://schemas.openxmlformats.org/drawingml/2006/picture">
+                <pic:pic xmlns:pic="http://schemas.openxmlformats.org/drawingml/2006/picture">
+                  <pic:nvPicPr>
+                    <pic:cNvPr id="1498726613" name="Imagem 1" descr="Uma imagem com texto, captura de ecrã&#10;&#10;Os conteúdos gerados por IA podem estar incorretos."/>
+                    <pic:cNvPicPr/>
+                  </pic:nvPicPr>
+                  <pic:blipFill>
+                    <a:blip r:embed="rId6"/>
+                    <a:stretch>
+                      <a:fillRect/>
+                    </a:stretch>
+                  </pic:blipFill>
+                  <pic:spPr>
+                    <a:xfrm>
+                      <a:off x="0" y="0"/>
+                      <a:ext cx="5400040" cy="4013835"/>
+                    </a:xfrm>
+                    <a:prstGeom prst="rect">
+                      <a:avLst/>
+                    </a:prstGeom>
+                  </pic:spPr>
+                </pic:pic>
+              </a:graphicData>
+            </a:graphic>
+          </wp:inline>
+        </w:drawing>
+      </w:r>
+    </w:p>
+    <w:p>
+      <w:r>
+        <w:drawing>
+          <wp:inline distT="0" distB="0" distL="0" distR="0" wp14:anchorId="74370E79" wp14:editId="51943D29">
+            <wp:extent cx="5400040" cy="3975100"/>
+            <wp:effectExtent l="0" t="0" r="0" b="6350"/>
+            <wp:docPr id="1622923005" name="Imagem 1" descr="Uma imagem com texto, captura de ecrã, software, Software de multimédia&#10;&#10;Os conteúdos gerados por IA podem estar incorretos."/>
+            <wp:cNvGraphicFramePr>
+              <a:graphicFrameLocks xmlns:a="http://schemas.openxmlformats.org/drawingml/2006/main" noChangeAspect="1"/>
+            </wp:cNvGraphicFramePr>
+            <a:graphic xmlns:a="http://schemas.openxmlformats.org/drawingml/2006/main">
+              <a:graphicData uri="http://schemas.openxmlformats.org/drawingml/2006/picture">
+                <pic:pic xmlns:pic="http://schemas.openxmlformats.org/drawingml/2006/picture">
+                  <pic:nvPicPr>
+                    <pic:cNvPr id="1622923005" name="Imagem 1" descr="Uma imagem com texto, captura de ecrã, software, Software de multimédia&#10;&#10;Os conteúdos gerados por IA podem estar incorretos."/>
+                    <pic:cNvPicPr/>
+                  </pic:nvPicPr>
+                  <pic:blipFill>
+                    <a:blip r:embed="rId7"/>
+                    <a:stretch>
+                      <a:fillRect/>
+                    </a:stretch>
+                  </pic:blipFill>
+                  <pic:spPr>
+                    <a:xfrm>
+                      <a:off x="0" y="0"/>
+                      <a:ext cx="5400040" cy="3975100"/>
+                    </a:xfrm>
+                    <a:prstGeom prst="rect">
+                      <a:avLst/>
+                    </a:prstGeom>
+                  </pic:spPr>
+                </pic:pic>
+              </a:graphicData>
+            </a:graphic>
+          </wp:inline>
+        </w:drawing>
+      </w:r>
+    </w:p>
+    <w:p>
+      <w:pPr>
+        <w:rPr>
+          <w:u w:val="single"/>
+        </w:rPr>
+      </w:pPr>
+      <w:r>
+        <w:rPr>
+          <w:u w:val="single"/>
+        </w:rPr>
+        <w:lastRenderedPageBreak/>
+        <w:drawing>
+          <wp:inline distT="0" distB="0" distL="0" distR="0" wp14:anchorId="2CC9B034" wp14:editId="7EFC7502">
+            <wp:extent cx="5400040" cy="2232660"/>
+            <wp:effectExtent l="0" t="0" r="0" b="0"/>
+            <wp:docPr id="296473337" name="Imagem 1" descr="Uma imagem com texto, captura de ecrã, software, Software de multimédia&#10;&#10;Os conteúdos gerados por IA podem estar incorretos."/>
+            <wp:cNvGraphicFramePr>
+              <a:graphicFrameLocks xmlns:a="http://schemas.openxmlformats.org/drawingml/2006/main" noChangeAspect="1"/>
+            </wp:cNvGraphicFramePr>
+            <a:graphic xmlns:a="http://schemas.openxmlformats.org/drawingml/2006/main">
+              <a:graphicData uri="http://schemas.openxmlformats.org/drawingml/2006/picture">
+                <pic:pic xmlns:pic="http://schemas.openxmlformats.org/drawingml/2006/picture">
+                  <pic:nvPicPr>
+                    <pic:cNvPr id="296473337" name="Imagem 1" descr="Uma imagem com texto, captura de ecrã, software, Software de multimédia&#10;&#10;Os conteúdos gerados por IA podem estar incorretos."/>
+                    <pic:cNvPicPr/>
+                  </pic:nvPicPr>
+                  <pic:blipFill>
+                    <a:blip r:embed="rId8"/>
+                    <a:stretch>
+                      <a:fillRect/>
+                    </a:stretch>
+                  </pic:blipFill>
+                  <pic:spPr>
+                    <a:xfrm>
+                      <a:off x="0" y="0"/>
+                      <a:ext cx="5400040" cy="2232660"/>
                     </a:xfrm>
                     <a:prstGeom prst="rect">
                       <a:avLst/>

</xml_diff>

<commit_message>
Botao venda e atualizacao da lista
</commit_message>
<xml_diff>
--- a/Relatorio atividade 2.docx
+++ b/Relatorio atividade 2.docx
@@ -3,6 +3,11 @@
 <w:document xmlns:wpc="http://schemas.microsoft.com/office/word/2010/wordprocessingCanvas" xmlns:cx="http://schemas.microsoft.com/office/drawing/2014/chartex" xmlns:cx1="http://schemas.microsoft.com/office/drawing/2015/9/8/chartex" xmlns:cx2="http://schemas.microsoft.com/office/drawing/2015/10/21/chartex" xmlns:cx3="http://schemas.microsoft.com/office/drawing/2016/5/9/chartex" xmlns:cx4="http://schemas.microsoft.com/office/drawing/2016/5/10/chartex" xmlns:cx5="http://schemas.microsoft.com/office/drawing/2016/5/11/chartex" xmlns:cx6="http://schemas.microsoft.com/office/drawing/2016/5/12/chartex" xmlns:cx7="http://schemas.microsoft.com/office/drawing/2016/5/13/chartex" xmlns:cx8="http://schemas.microsoft.com/office/drawing/2016/5/14/chartex" xmlns:mc="http://schemas.openxmlformats.org/markup-compatibility/2006" xmlns:aink="http://schemas.microsoft.com/office/drawing/2016/ink" xmlns:am3d="http://schemas.microsoft.com/office/drawing/2017/model3d" xmlns:o="urn:schemas-microsoft-com:office:office" xmlns:oel="http://schemas.microsoft.com/office/2019/extlst" xmlns:r="http://schemas.openxmlformats.org/officeDocument/2006/relationships" xmlns:m="http://schemas.openxmlformats.org/officeDocument/2006/math" xmlns:v="urn:schemas-microsoft-com:vml" xmlns:wp14="http://schemas.microsoft.com/office/word/2010/wordprocessingDrawing" xmlns:wp="http://schemas.openxmlformats.org/drawingml/2006/wordprocessingDrawing" xmlns:w10="urn:schemas-microsoft-com:office:word" xmlns:w="http://schemas.openxmlformats.org/wordprocessingml/2006/main" xmlns:w14="http://schemas.microsoft.com/office/word/2010/wordml" xmlns:w15="http://schemas.microsoft.com/office/word/2012/wordml" xmlns:w16cex="http://schemas.microsoft.com/office/word/2018/wordml/cex" xmlns:w16cid="http://schemas.microsoft.com/office/word/2016/wordml/cid" xmlns:w16="http://schemas.microsoft.com/office/word/2018/wordml" xmlns:w16du="http://schemas.microsoft.com/office/word/2023/wordml/word16du" xmlns:w16sdtdh="http://schemas.microsoft.com/office/word/2020/wordml/sdtdatahash" xmlns:w16sdtfl="http://schemas.microsoft.com/office/word/2024/wordml/sdtformatlock" xmlns:w16se="http://schemas.microsoft.com/office/word/2015/wordml/symex" xmlns:wpg="http://schemas.microsoft.com/office/word/2010/wordprocessingGroup" xmlns:wpi="http://schemas.microsoft.com/office/word/2010/wordprocessingInk" xmlns:wne="http://schemas.microsoft.com/office/word/2006/wordml" xmlns:wps="http://schemas.microsoft.com/office/word/2010/wordprocessingShape" mc:Ignorable="w14 w15 w16se w16cid w16 w16cex w16sdtdh w16sdtfl w16du wp14">
   <w:body>
     <w:p>
+      <w:pPr>
+        <w:rPr>
+          <w:u w:val="single"/>
+        </w:rPr>
+      </w:pPr>
       <w:r>
         <w:t>Atividade 2</w:t>
       </w:r>
@@ -10,6 +15,17 @@
     <w:p>
       <w:r>
         <w:t>Relatorio</w:t>
+      </w:r>
+      <w:r>
+        <w:t xml:space="preserve"> de git bash e git hub</w:t>
+      </w:r>
+    </w:p>
+    <w:p>
+      <w:r>
+        <w:t>Git status, git add ., git commit</w:t>
+      </w:r>
+      <w:r>
+        <w:t xml:space="preserve"> “”, git push</w:t>
       </w:r>
     </w:p>
     <w:p>
@@ -133,6 +149,46 @@
     <w:p>
       <w:r>
         <w:drawing>
+          <wp:inline distT="0" distB="0" distL="0" distR="0" wp14:anchorId="527EB89E" wp14:editId="27415623">
+            <wp:extent cx="5400040" cy="4406265"/>
+            <wp:effectExtent l="0" t="0" r="0" b="0"/>
+            <wp:docPr id="1829271825" name="Imagem 1" descr="Uma imagem com texto, captura de ecrã, Tipo de letra&#10;&#10;Os conteúdos gerados por IA podem estar incorretos."/>
+            <wp:cNvGraphicFramePr>
+              <a:graphicFrameLocks xmlns:a="http://schemas.openxmlformats.org/drawingml/2006/main" noChangeAspect="1"/>
+            </wp:cNvGraphicFramePr>
+            <a:graphic xmlns:a="http://schemas.openxmlformats.org/drawingml/2006/main">
+              <a:graphicData uri="http://schemas.openxmlformats.org/drawingml/2006/picture">
+                <pic:pic xmlns:pic="http://schemas.openxmlformats.org/drawingml/2006/picture">
+                  <pic:nvPicPr>
+                    <pic:cNvPr id="1829271825" name="Imagem 1" descr="Uma imagem com texto, captura de ecrã, Tipo de letra&#10;&#10;Os conteúdos gerados por IA podem estar incorretos."/>
+                    <pic:cNvPicPr/>
+                  </pic:nvPicPr>
+                  <pic:blipFill>
+                    <a:blip r:embed="rId7"/>
+                    <a:stretch>
+                      <a:fillRect/>
+                    </a:stretch>
+                  </pic:blipFill>
+                  <pic:spPr>
+                    <a:xfrm>
+                      <a:off x="0" y="0"/>
+                      <a:ext cx="5400040" cy="4406265"/>
+                    </a:xfrm>
+                    <a:prstGeom prst="rect">
+                      <a:avLst/>
+                    </a:prstGeom>
+                  </pic:spPr>
+                </pic:pic>
+              </a:graphicData>
+            </a:graphic>
+          </wp:inline>
+        </w:drawing>
+      </w:r>
+    </w:p>
+    <w:p>
+      <w:r>
+        <w:lastRenderedPageBreak/>
+        <w:drawing>
           <wp:inline distT="0" distB="0" distL="0" distR="0" wp14:anchorId="74370E79" wp14:editId="51943D29">
             <wp:extent cx="5400040" cy="3975100"/>
             <wp:effectExtent l="0" t="0" r="0" b="6350"/>
@@ -148,7 +204,7 @@
                     <pic:cNvPicPr/>
                   </pic:nvPicPr>
                   <pic:blipFill>
-                    <a:blip r:embed="rId7"/>
+                    <a:blip r:embed="rId8"/>
                     <a:stretch>
                       <a:fillRect/>
                     </a:stretch>
@@ -179,12 +235,11 @@
         <w:rPr>
           <w:u w:val="single"/>
         </w:rPr>
-        <w:lastRenderedPageBreak/>
         <w:drawing>
-          <wp:inline distT="0" distB="0" distL="0" distR="0" wp14:anchorId="2CC9B034" wp14:editId="7EFC7502">
-            <wp:extent cx="5400040" cy="2232660"/>
+          <wp:inline distT="0" distB="0" distL="0" distR="0" wp14:anchorId="00D91720" wp14:editId="5AC01E48">
+            <wp:extent cx="5400040" cy="2614295"/>
             <wp:effectExtent l="0" t="0" r="0" b="0"/>
-            <wp:docPr id="296473337" name="Imagem 1" descr="Uma imagem com texto, captura de ecrã, software, Software de multimédia&#10;&#10;Os conteúdos gerados por IA podem estar incorretos."/>
+            <wp:docPr id="8350955" name="Imagem 1" descr="Uma imagem com texto, captura de ecrã, software, Software de multimédia&#10;&#10;Os conteúdos gerados por IA podem estar incorretos."/>
             <wp:cNvGraphicFramePr>
               <a:graphicFrameLocks xmlns:a="http://schemas.openxmlformats.org/drawingml/2006/main" noChangeAspect="1"/>
             </wp:cNvGraphicFramePr>
@@ -192,11 +247,11 @@
               <a:graphicData uri="http://schemas.openxmlformats.org/drawingml/2006/picture">
                 <pic:pic xmlns:pic="http://schemas.openxmlformats.org/drawingml/2006/picture">
                   <pic:nvPicPr>
-                    <pic:cNvPr id="296473337" name="Imagem 1" descr="Uma imagem com texto, captura de ecrã, software, Software de multimédia&#10;&#10;Os conteúdos gerados por IA podem estar incorretos."/>
+                    <pic:cNvPr id="8350955" name="Imagem 1" descr="Uma imagem com texto, captura de ecrã, software, Software de multimédia&#10;&#10;Os conteúdos gerados por IA podem estar incorretos."/>
                     <pic:cNvPicPr/>
                   </pic:nvPicPr>
                   <pic:blipFill>
-                    <a:blip r:embed="rId8"/>
+                    <a:blip r:embed="rId9"/>
                     <a:stretch>
                       <a:fillRect/>
                     </a:stretch>
@@ -204,7 +259,7 @@
                   <pic:spPr>
                     <a:xfrm>
                       <a:off x="0" y="0"/>
-                      <a:ext cx="5400040" cy="2232660"/>
+                      <a:ext cx="5400040" cy="2614295"/>
                     </a:xfrm>
                     <a:prstGeom prst="rect">
                       <a:avLst/>
@@ -215,6 +270,32 @@
             </a:graphic>
           </wp:inline>
         </w:drawing>
+      </w:r>
+    </w:p>
+    <w:p>
+      <w:r>
+        <w:rPr>
+          <w:u w:val="single"/>
+        </w:rPr>
+        <w:t>L</w:t>
+      </w:r>
+      <w:r>
+        <w:rPr>
+          <w:u w:val="single"/>
+        </w:rPr>
+        <w:t>ink</w:t>
+      </w:r>
+      <w:r>
+        <w:rPr>
+          <w:u w:val="single"/>
+        </w:rPr>
+        <w:t xml:space="preserve">: </w:t>
+      </w:r>
+      <w:r>
+        <w:rPr>
+          <w:u w:val="single"/>
+        </w:rPr>
+        <w:t>https://github.com/andreheller87/casa-leiloes</w:t>
       </w:r>
     </w:p>
     <w:sectPr>

</xml_diff>